<commit_message>
CORE: Add template for contract generation, add property model for Cash Registers TODO: To add model in form for adding a cashregister
</commit_message>
<xml_diff>
--- a/ServiceManagementApp/Templates/contractTemplate.docx
+++ b/ServiceManagementApp/Templates/contractTemplate.docx
@@ -411,27 +411,75 @@
         <w:rPr>
           <w:sz w:val="24"/>
           <w:szCs w:val="24"/>
+          <w:lang w:val="bg-BG"/>
+        </w:rPr>
+        <w:t xml:space="preserve">гр. </w:t>
+      </w:r>
+      <w:r>
+        <w:rPr>
+          <w:sz w:val="24"/>
+          <w:szCs w:val="24"/>
           <w:lang w:val="en-US"/>
         </w:rPr>
         <w:t>{</w:t>
       </w:r>
+      <w:r>
+        <w:rPr>
+          <w:sz w:val="24"/>
+          <w:szCs w:val="24"/>
+          <w:lang w:val="en-US"/>
+        </w:rPr>
+        <w:t>City</w:t>
+      </w:r>
+      <w:r>
+        <w:rPr>
+          <w:sz w:val="24"/>
+          <w:szCs w:val="24"/>
+          <w:lang w:val="en-US"/>
+        </w:rPr>
+        <w:t>}</w:t>
+      </w:r>
+      <w:r>
+        <w:rPr>
+          <w:sz w:val="24"/>
+          <w:szCs w:val="24"/>
+          <w:lang w:val="en-US"/>
+        </w:rPr>
+        <w:t>,</w:t>
+      </w:r>
+      <w:r>
+        <w:rPr>
+          <w:sz w:val="24"/>
+          <w:szCs w:val="24"/>
+          <w:lang w:val="bg-BG"/>
+        </w:rPr>
+        <w:t xml:space="preserve"> </w:t>
+      </w:r>
       <w:proofErr w:type="spellStart"/>
       <w:r>
         <w:rPr>
           <w:sz w:val="24"/>
           <w:szCs w:val="24"/>
+          <w:lang w:val="bg-BG"/>
+        </w:rPr>
+        <w:t>бул</w:t>
+      </w:r>
+      <w:proofErr w:type="spellEnd"/>
+      <w:r>
+        <w:rPr>
+          <w:sz w:val="24"/>
+          <w:szCs w:val="24"/>
+          <w:lang w:val="bg-BG"/>
+        </w:rPr>
+        <w:t xml:space="preserve">/ул. </w:t>
+      </w:r>
+      <w:r>
+        <w:rPr>
+          <w:sz w:val="24"/>
+          <w:szCs w:val="24"/>
           <w:lang w:val="en-US"/>
         </w:rPr>
-        <w:t>CompanyAddress</w:t>
-      </w:r>
-      <w:proofErr w:type="spellEnd"/>
-      <w:r>
-        <w:rPr>
-          <w:sz w:val="24"/>
-          <w:szCs w:val="24"/>
-          <w:lang w:val="en-US"/>
-        </w:rPr>
-        <w:t>}</w:t>
+        <w:t>{Street} {Number}</w:t>
       </w:r>
       <w:r>
         <w:rPr>
@@ -2591,17 +2639,17 @@
       </w:rPr>
     </w:pPr>
   </w:p>
-  <w:bookmarkStart w:id="3" w:name="_MON_1393140723"/>
-  <w:bookmarkStart w:id="4" w:name="_MON_1423388794"/>
-  <w:bookmarkStart w:id="5" w:name="_MON_1487174692"/>
-  <w:bookmarkStart w:id="6" w:name="_MON_1361888555"/>
-  <w:bookmarkStart w:id="7" w:name="_MON_1371553563"/>
-  <w:bookmarkStart w:id="8" w:name="_MON_1371553990"/>
-  <w:bookmarkStart w:id="9" w:name="_MON_1371554313"/>
-  <w:bookmarkStart w:id="10" w:name="_MON_1371554466"/>
-  <w:bookmarkStart w:id="11" w:name="_MON_1371555543"/>
-  <w:bookmarkStart w:id="12" w:name="_MON_1371555594"/>
-  <w:bookmarkStart w:id="13" w:name="_MON_1371555660"/>
+  <w:bookmarkStart w:id="3" w:name="_MON_1487174692"/>
+  <w:bookmarkStart w:id="4" w:name="_MON_1361888555"/>
+  <w:bookmarkStart w:id="5" w:name="_MON_1371553563"/>
+  <w:bookmarkStart w:id="6" w:name="_MON_1371553990"/>
+  <w:bookmarkStart w:id="7" w:name="_MON_1371554313"/>
+  <w:bookmarkStart w:id="8" w:name="_MON_1371554466"/>
+  <w:bookmarkStart w:id="9" w:name="_MON_1371555543"/>
+  <w:bookmarkStart w:id="10" w:name="_MON_1371555594"/>
+  <w:bookmarkStart w:id="11" w:name="_MON_1371555660"/>
+  <w:bookmarkStart w:id="12" w:name="_MON_1393140483"/>
+  <w:bookmarkStart w:id="13" w:name="_MON_1393140723"/>
   <w:bookmarkEnd w:id="3"/>
   <w:bookmarkEnd w:id="4"/>
   <w:bookmarkEnd w:id="5"/>
@@ -2613,7 +2661,7 @@
   <w:bookmarkEnd w:id="11"/>
   <w:bookmarkEnd w:id="12"/>
   <w:bookmarkEnd w:id="13"/>
-  <w:bookmarkStart w:id="14" w:name="_MON_1393140483"/>
+  <w:bookmarkStart w:id="14" w:name="_MON_1423388794"/>
   <w:bookmarkEnd w:id="14"/>
   <w:p>
     <w:pPr>
@@ -2628,7 +2676,7 @@
       </w:rPr>
     </w:pPr>
     <w:r>
-      <w:object w:dxaOrig="8548" w:dyaOrig="1125" w14:anchorId="71517BAA">
+      <w:object w:dxaOrig="8544" w:dyaOrig="1128" w14:anchorId="71517BAA">
         <v:shapetype id="_x0000_t75" coordsize="21600,21600" o:spt="75" o:preferrelative="t" path="m@4@5l@4@11@9@11@9@5xe" filled="f" stroked="f">
           <v:stroke joinstyle="miter"/>
           <v:formulas>
@@ -2648,10 +2696,10 @@
           <v:path o:extrusionok="f" gradientshapeok="t" o:connecttype="rect"/>
           <o:lock v:ext="edit" aspectratio="t"/>
         </v:shapetype>
-        <v:shape id="_x0000_i1034" type="#_x0000_t75" style="width:427.2pt;height:56.4pt">
+        <v:shape id="_x0000_i1025" type="#_x0000_t75" style="width:427.2pt;height:56.4pt">
           <v:imagedata r:id="rId1" o:title=""/>
         </v:shape>
-        <o:OLEObject Type="Embed" ProgID="Word.Picture.8" ShapeID="_x0000_i1034" DrawAspect="Content" ObjectID="_1787184038" r:id="rId2"/>
+        <o:OLEObject Type="Embed" ProgID="Word.Picture.8" ShapeID="_x0000_i1025" DrawAspect="Content" ObjectID="_1787261094" r:id="rId2"/>
       </w:object>
     </w:r>
   </w:p>

</xml_diff>